<commit_message>
feat(doc): Add report pdf
</commit_message>
<xml_diff>
--- a/docs/Meron-Rapport-P_Bulles.docx
+++ b/docs/Meron-Rapport-P_Bulles.docx
@@ -3525,6 +3525,15 @@
             <w:instrText xml:space="preserve"> LASTSAVEDBY   \* MERGEFORMAT </w:instrText>
           </w:r>
           <w:r>
+            <w:fldChar w:fldCharType="separate"/>
+          </w:r>
+          <w:r>
+            <w:rPr>
+              <w:noProof/>
+            </w:rPr>
+            <w:t>Meron Essayas</w:t>
+          </w:r>
+          <w:r>
             <w:rPr>
               <w:rFonts w:cs="Arial"/>
               <w:noProof/>
@@ -3702,7 +3711,7 @@
               <w:noProof/>
               <w:szCs w:val="16"/>
             </w:rPr>
-            <w:t>04.09.2009 15:21</w:t>
+            <w:t>27.10.2025 08:33</w:t>
           </w:r>
           <w:r>
             <w:rPr>
@@ -3752,7 +3761,7 @@
                 <w:noProof/>
                 <w:szCs w:val="16"/>
               </w:rPr>
-              <w:t>1</w:t>
+              <w:t>72</w:t>
             </w:r>
           </w:fldSimple>
           <w:r>
@@ -3789,7 +3798,7 @@
               <w:noProof/>
               <w:szCs w:val="16"/>
             </w:rPr>
-            <w:t>27.10.2025 08:05</w:t>
+            <w:t>27.10.2025 08:33</w:t>
           </w:r>
           <w:r>
             <w:rPr>
@@ -4030,7 +4039,7 @@
         <v:path o:extrusionok="f" gradientshapeok="t" o:connecttype="rect"/>
         <o:lock v:ext="edit" aspectratio="t"/>
       </v:shapetype>
-      <v:shape id="_x0000_i1026" type="#_x0000_t75" style="width:11.9pt;height:11.9pt" o:bullet="t">
+      <v:shape id="_x0000_i1030" type="#_x0000_t75" style="width:11.9pt;height:11.9pt" o:bullet="t">
         <v:imagedata r:id="rId1" o:title="BD10263_"/>
       </v:shape>
     </w:pict>
@@ -5958,17 +5967,6 @@
 </file>
 
 <file path=customXml/item1.xml><?xml version="1.0" encoding="utf-8"?>
-<p:properties xmlns:p="http://schemas.microsoft.com/office/2006/metadata/properties" xmlns:xsi="http://www.w3.org/2001/XMLSchema-instance" xmlns:pc="http://schemas.microsoft.com/office/infopath/2007/PartnerControls">
-  <documentManagement>
-    <lcf76f155ced4ddcb4097134ff3c332f xmlns="b5cf4370-ac38-4b9e-9836-ef6f5df64f24">
-      <Terms xmlns="http://schemas.microsoft.com/office/infopath/2007/PartnerControls"/>
-    </lcf76f155ced4ddcb4097134ff3c332f>
-    <TaxCatchAll xmlns="eefa3612-053e-497a-ae76-8a76877f5e22" xsi:nil="true"/>
-  </documentManagement>
-</p:properties>
-</file>
-
-<file path=customXml/item2.xml><?xml version="1.0" encoding="utf-8"?>
 <ct:contentTypeSchema xmlns:ct="http://schemas.microsoft.com/office/2006/metadata/contentType" xmlns:ma="http://schemas.microsoft.com/office/2006/metadata/properties/metaAttributes" ct:_="" ma:_="" ma:contentTypeName="Document" ma:contentTypeID="0x01010080C9F2488912074FB587B9AD9ADAE5BB" ma:contentTypeVersion="13" ma:contentTypeDescription="Crée un document." ma:contentTypeScope="" ma:versionID="562bdae14884540e5509e88f97da7d04">
   <xsd:schema xmlns:xsd="http://www.w3.org/2001/XMLSchema" xmlns:xs="http://www.w3.org/2001/XMLSchema" xmlns:p="http://schemas.microsoft.com/office/2006/metadata/properties" xmlns:ns2="b5cf4370-ac38-4b9e-9836-ef6f5df64f24" xmlns:ns3="eefa3612-053e-497a-ae76-8a76877f5e22" targetNamespace="http://schemas.microsoft.com/office/2006/metadata/properties" ma:root="true" ma:fieldsID="70681fe49f55a0a3581ff7cc3baa8cb6" ns2:_="" ns3:_="">
     <xsd:import namespace="b5cf4370-ac38-4b9e-9836-ef6f5df64f24"/>
@@ -6175,7 +6173,22 @@
 </ct:contentTypeSchema>
 </file>
 
+<file path=customXml/item2.xml><?xml version="1.0" encoding="utf-8"?>
+<p:properties xmlns:p="http://schemas.microsoft.com/office/2006/metadata/properties" xmlns:xsi="http://www.w3.org/2001/XMLSchema-instance" xmlns:pc="http://schemas.microsoft.com/office/infopath/2007/PartnerControls">
+  <documentManagement>
+    <lcf76f155ced4ddcb4097134ff3c332f xmlns="b5cf4370-ac38-4b9e-9836-ef6f5df64f24">
+      <Terms xmlns="http://schemas.microsoft.com/office/infopath/2007/PartnerControls"/>
+    </lcf76f155ced4ddcb4097134ff3c332f>
+    <TaxCatchAll xmlns="eefa3612-053e-497a-ae76-8a76877f5e22" xsi:nil="true"/>
+  </documentManagement>
+</p:properties>
+</file>
+
 <file path=customXml/item3.xml><?xml version="1.0" encoding="utf-8"?>
+<b:Sources xmlns:b="http://schemas.openxmlformats.org/officeDocument/2006/bibliography" xmlns="http://schemas.openxmlformats.org/officeDocument/2006/bibliography" SelectedStyle="\APA.XSL" StyleName="APA"/>
+</file>
+
+<file path=customXml/item4.xml><?xml version="1.0" encoding="utf-8"?>
 <?mso-contentType ?>
 <FormTemplates xmlns="http://schemas.microsoft.com/sharepoint/v3/contenttype/forms">
   <Display>DocumentLibraryForm</Display>
@@ -6184,28 +6197,7 @@
 </FormTemplates>
 </file>
 
-<file path=customXml/item4.xml><?xml version="1.0" encoding="utf-8"?>
-<b:Sources xmlns:b="http://schemas.openxmlformats.org/officeDocument/2006/bibliography" xmlns="http://schemas.openxmlformats.org/officeDocument/2006/bibliography" SelectedStyle="\APA.XSL" StyleName="APA"/>
-</file>
-
 <file path=customXml/itemProps1.xml><?xml version="1.0" encoding="utf-8"?>
-<ds:datastoreItem xmlns:ds="http://schemas.openxmlformats.org/officeDocument/2006/customXml" ds:itemID="{2319CDB8-A2CD-412D-8359-13E6B4DF1FF4}">
-  <ds:schemaRefs>
-    <ds:schemaRef ds:uri="http://schemas.microsoft.com/office/infopath/2007/PartnerControls"/>
-    <ds:schemaRef ds:uri="eefa3612-053e-497a-ae76-8a76877f5e22"/>
-    <ds:schemaRef ds:uri="http://schemas.openxmlformats.org/package/2006/metadata/core-properties"/>
-    <ds:schemaRef ds:uri="http://purl.org/dc/dcmitype/"/>
-    <ds:schemaRef ds:uri="http://schemas.microsoft.com/office/2006/metadata/properties"/>
-    <ds:schemaRef ds:uri="http://purl.org/dc/elements/1.1/"/>
-    <ds:schemaRef ds:uri="b5cf4370-ac38-4b9e-9836-ef6f5df64f24"/>
-    <ds:schemaRef ds:uri="http://schemas.microsoft.com/office/2006/documentManagement/types"/>
-    <ds:schemaRef ds:uri="http://www.w3.org/XML/1998/namespace"/>
-    <ds:schemaRef ds:uri="http://purl.org/dc/terms/"/>
-  </ds:schemaRefs>
-</ds:datastoreItem>
-</file>
-
-<file path=customXml/itemProps2.xml><?xml version="1.0" encoding="utf-8"?>
 <ds:datastoreItem xmlns:ds="http://schemas.openxmlformats.org/officeDocument/2006/customXml" ds:itemID="{B09D29D4-7A52-41B3-97DC-03A82A707698}">
   <ds:schemaRefs>
     <ds:schemaRef ds:uri="http://schemas.microsoft.com/office/2006/metadata/contentType"/>
@@ -6224,18 +6216,29 @@
 </ds:datastoreItem>
 </file>
 
+<file path=customXml/itemProps2.xml><?xml version="1.0" encoding="utf-8"?>
+<ds:datastoreItem xmlns:ds="http://schemas.openxmlformats.org/officeDocument/2006/customXml" ds:itemID="{2319CDB8-A2CD-412D-8359-13E6B4DF1FF4}">
+  <ds:schemaRefs>
+    <ds:schemaRef ds:uri="http://schemas.microsoft.com/office/2006/metadata/properties"/>
+    <ds:schemaRef ds:uri="http://schemas.microsoft.com/office/infopath/2007/PartnerControls"/>
+    <ds:schemaRef ds:uri="b5cf4370-ac38-4b9e-9836-ef6f5df64f24"/>
+    <ds:schemaRef ds:uri="eefa3612-053e-497a-ae76-8a76877f5e22"/>
+  </ds:schemaRefs>
+</ds:datastoreItem>
+</file>
+
 <file path=customXml/itemProps3.xml><?xml version="1.0" encoding="utf-8"?>
+<ds:datastoreItem xmlns:ds="http://schemas.openxmlformats.org/officeDocument/2006/customXml" ds:itemID="{C8C35155-3E6A-4058-B6E4-303717845E3B}">
+  <ds:schemaRefs>
+    <ds:schemaRef ds:uri="http://schemas.openxmlformats.org/officeDocument/2006/bibliography"/>
+  </ds:schemaRefs>
+</ds:datastoreItem>
+</file>
+
+<file path=customXml/itemProps4.xml><?xml version="1.0" encoding="utf-8"?>
 <ds:datastoreItem xmlns:ds="http://schemas.openxmlformats.org/officeDocument/2006/customXml" ds:itemID="{6C3F7A66-EDE3-46FD-83EB-3C265E5D2669}">
   <ds:schemaRefs>
     <ds:schemaRef ds:uri="http://schemas.microsoft.com/sharepoint/v3/contenttype/forms"/>
   </ds:schemaRefs>
 </ds:datastoreItem>
-</file>
-
-<file path=customXml/itemProps4.xml><?xml version="1.0" encoding="utf-8"?>
-<ds:datastoreItem xmlns:ds="http://schemas.openxmlformats.org/officeDocument/2006/customXml" ds:itemID="{C8C35155-3E6A-4058-B6E4-303717845E3B}">
-  <ds:schemaRefs>
-    <ds:schemaRef ds:uri="http://schemas.openxmlformats.org/officeDocument/2006/bibliography"/>
-  </ds:schemaRefs>
-</ds:datastoreItem>
 </file>
</xml_diff>